<commit_message>
Control of Roll is working. Added FlightGear Simulation
</commit_message>
<xml_diff>
--- a/Documentation/EOMS.docx
+++ b/Documentation/EOMS.docx
@@ -8938,6 +8938,9 @@
             <m:t>=0</m:t>
           </m:r>
           <m:r>
+            <m:rPr>
+              <m:sty m:val="p"/>
+            </m:rPr>
             <w:rPr>
               <w:rFonts w:eastAsiaTheme="minorEastAsia"/>
             </w:rPr>
@@ -10565,13 +10568,7 @@
                     <w:rPr>
                       <w:rFonts w:ascii="Cambria Math" w:eastAsiaTheme="minorEastAsia" w:hAnsi="Cambria Math"/>
                     </w:rPr>
-                    <m:t>5</m:t>
-                  </m:r>
-                  <m:r>
-                    <w:rPr>
-                      <w:rFonts w:ascii="Cambria Math" w:eastAsiaTheme="minorEastAsia" w:hAnsi="Cambria Math"/>
-                    </w:rPr>
-                    <m:t>.027</m:t>
+                    <m:t>5.027</m:t>
                   </m:r>
                 </m:e>
               </m:d>
@@ -10968,8 +10965,10 @@
                     <w:rPr>
                       <w:rFonts w:ascii="Cambria Math" w:eastAsiaTheme="minorEastAsia" w:hAnsi="Cambria Math"/>
                     </w:rPr>
-                    <m:t>p</m:t>
-                  </m:r>
+                    <m:t>δ</m:t>
+                  </m:r>
+                  <w:bookmarkStart w:id="0" w:name="_GoBack"/>
+                  <w:bookmarkEnd w:id="0"/>
                 </m:sub>
               </m:sSub>
             </m:sub>
@@ -11010,13 +11009,7 @@
                     <w:rPr>
                       <w:rFonts w:ascii="Cambria Math" w:eastAsiaTheme="minorEastAsia" w:hAnsi="Cambria Math"/>
                     </w:rPr>
-                    <m:t>5</m:t>
-                  </m:r>
-                  <m:r>
-                    <w:rPr>
-                      <w:rFonts w:ascii="Cambria Math" w:eastAsiaTheme="minorEastAsia" w:hAnsi="Cambria Math"/>
-                    </w:rPr>
-                    <m:t>.027</m:t>
+                    <m:t>5.027</m:t>
                   </m:r>
                 </m:e>
               </m:d>
@@ -11186,15 +11179,7 @@
             <w:rPr>
               <w:rFonts w:ascii="Cambria Math" w:eastAsiaTheme="minorEastAsia" w:hAnsi="Cambria Math"/>
             </w:rPr>
-            <m:t>=</m:t>
-          </m:r>
-          <w:bookmarkStart w:id="0" w:name="_GoBack"/>
-          <w:bookmarkEnd w:id="0"/>
-          <m:r>
-            <w:rPr>
-              <w:rFonts w:ascii="Cambria Math" w:eastAsiaTheme="minorEastAsia" w:hAnsi="Cambria Math"/>
-            </w:rPr>
-            <m:t>0.1568</m:t>
+            <m:t>=0.1568</m:t>
           </m:r>
           <m:sSubSup>
             <m:sSubSupPr>

</xml_diff>